<commit_message>
feat: update UTS file
</commit_message>
<xml_diff>
--- a/UTS/LAB1/LAB1.docx
+++ b/UTS/LAB1/LAB1.docx
@@ -1532,7 +1532,6 @@
       <w:proofErr w:type="spellStart"/>
       <w:r>
         <w:rPr>
-          <w:highlight w:val="cyan"/>
           <w:lang w:val="en-US"/>
         </w:rPr>
         <w:t>uint</w:t>
@@ -1540,7 +1539,6 @@
       <w:proofErr w:type="spellEnd"/>
       <w:r>
         <w:rPr>
-          <w:highlight w:val="cyan"/>
           <w:lang w:val="en-US"/>
         </w:rPr>
         <w:t xml:space="preserve"> public </w:t>
@@ -1549,7 +1547,6 @@
       <w:proofErr w:type="gramStart"/>
       <w:r>
         <w:rPr>
-          <w:highlight w:val="cyan"/>
           <w:lang w:val="en-US"/>
         </w:rPr>
         <w:t>balanceReceived</w:t>
@@ -1557,7 +1554,6 @@
       <w:proofErr w:type="spellEnd"/>
       <w:r>
         <w:rPr>
-          <w:highlight w:val="cyan"/>
           <w:lang w:val="en-US"/>
         </w:rPr>
         <w:t xml:space="preserve"> :</w:t>
@@ -1595,7 +1591,6 @@
       <w:proofErr w:type="spellStart"/>
       <w:r>
         <w:rPr>
-          <w:highlight w:val="cyan"/>
           <w:lang w:val="en-US"/>
         </w:rPr>
         <w:t>balanceRecived</w:t>
@@ -1603,7 +1598,6 @@
       <w:proofErr w:type="spellEnd"/>
       <w:r>
         <w:rPr>
-          <w:highlight w:val="cyan"/>
           <w:lang w:val="en-US"/>
         </w:rPr>
         <w:t xml:space="preserve"> += </w:t>
@@ -1611,7 +1605,6 @@
       <w:proofErr w:type="spellStart"/>
       <w:r>
         <w:rPr>
-          <w:highlight w:val="cyan"/>
           <w:lang w:val="en-US"/>
         </w:rPr>
         <w:t>msg.</w:t>
@@ -1619,7 +1612,6 @@
       <w:proofErr w:type="gramStart"/>
       <w:r>
         <w:rPr>
-          <w:highlight w:val="cyan"/>
           <w:lang w:val="en-US"/>
         </w:rPr>
         <w:t>value</w:t>
@@ -1783,7 +1775,6 @@
       </w:pPr>
       <w:r>
         <w:rPr>
-          <w:highlight w:val="cyan"/>
           <w:lang w:val="en-US"/>
         </w:rPr>
         <w:t xml:space="preserve">function </w:t>
@@ -1792,7 +1783,6 @@
       <w:proofErr w:type="gramStart"/>
       <w:r>
         <w:rPr>
-          <w:highlight w:val="cyan"/>
           <w:lang w:val="en-US"/>
         </w:rPr>
         <w:t>getBalance</w:t>
@@ -1800,7 +1790,6 @@
       <w:proofErr w:type="spellEnd"/>
       <w:r>
         <w:rPr>
-          <w:highlight w:val="cyan"/>
           <w:lang w:val="en-US"/>
         </w:rPr>
         <w:t>(</w:t>
@@ -1808,7 +1797,6 @@
       <w:proofErr w:type="gramEnd"/>
       <w:r>
         <w:rPr>
-          <w:highlight w:val="cyan"/>
           <w:lang w:val="en-US"/>
         </w:rPr>
         <w:t>) public view returns(</w:t>
@@ -1816,7 +1804,6 @@
       <w:proofErr w:type="spellStart"/>
       <w:r>
         <w:rPr>
-          <w:highlight w:val="cyan"/>
           <w:lang w:val="en-US"/>
         </w:rPr>
         <w:t>uint</w:t>
@@ -1824,16 +1811,9 @@
       <w:proofErr w:type="spellEnd"/>
       <w:r>
         <w:rPr>
-          <w:highlight w:val="cyan"/>
-          <w:lang w:val="en-US"/>
-        </w:rPr>
-        <w:t>)</w:t>
-      </w:r>
-      <w:r>
-        <w:rPr>
-          <w:lang w:val="en-US"/>
-        </w:rPr>
-        <w:t xml:space="preserve">: view function </w:t>
+          <w:lang w:val="en-US"/>
+        </w:rPr>
+        <w:t xml:space="preserve">): view function </w:t>
       </w:r>
       <w:proofErr w:type="spellStart"/>
       <w:r>
@@ -1966,7 +1946,6 @@
       </w:pPr>
       <w:r>
         <w:rPr>
-          <w:highlight w:val="cyan"/>
           <w:lang w:val="en-US"/>
         </w:rPr>
         <w:t>address(this</w:t>
@@ -1974,7 +1953,6 @@
       <w:proofErr w:type="gramStart"/>
       <w:r>
         <w:rPr>
-          <w:highlight w:val="cyan"/>
           <w:lang w:val="en-US"/>
         </w:rPr>
         <w:t>).balance</w:t>
@@ -15034,7 +15012,7 @@
     </inkml:brush>
   </inkml:definitions>
   <inkml:trace contextRef="#ctx0" brushRef="#br0">88 77 24575,'6'-1'0,"0"-2"0,0 1 0,-1 0 0,1-1 0,0 0 0,8-7 0,3 0 0,55-30 0,-72 40 0,0-1 0,1 1 0,-1 0 0,1 0 0,-1-1 0,1 1 0,-1 0 0,0 0 0,1 0 0,-1 0 0,1 0 0,-1 0 0,1 0 0,-1 0 0,1 0 0,-1 0 0,1 0 0,-1 0 0,1 0 0,-1 0 0,1 0 0,-1 0 0,0 0 0,1 0 0,-1 1 0,1-1 0,-1 0 0,1 0 0,-1 1 0,0-1 0,1 0 0,-1 1 0,7 17 0,-5 28 0,-3-40 0,0 14 0,-2 1 0,0-1 0,-10 31 0,-5 34 0,16-68 0,0-1 0,-1 0 0,-1 1 0,0-1 0,-2 0 0,-11 25 0,15-36 17,0 0-1,0 0 0,0 0 1,1 0-1,-1 1 1,0 6-1,-3 14-1496,1-15-5346</inkml:trace>
-  <inkml:trace contextRef="#ctx0" brushRef="#br0" timeOffset="559.82">0 500 24575,'389'0'-1365,"-374"0"-5461</inkml:trace>
+  <inkml:trace contextRef="#ctx0" brushRef="#br0" timeOffset="559.81">0 500 24575,'389'0'-1365,"-374"0"-5461</inkml:trace>
 </inkml:ink>
 </file>
 
@@ -15390,6 +15368,12 @@
 </file>
 
 <file path=customXml/item1.xml><?xml version="1.0" encoding="utf-8"?>
+<p:properties xmlns:p="http://schemas.microsoft.com/office/2006/metadata/properties" xmlns:xsi="http://www.w3.org/2001/XMLSchema-instance" xmlns:pc="http://schemas.microsoft.com/office/infopath/2007/PartnerControls">
+  <documentManagement/>
+</p:properties>
+</file>
+
+<file path=customXml/item2.xml><?xml version="1.0" encoding="utf-8"?>
 <ct:contentTypeSchema xmlns:ct="http://schemas.microsoft.com/office/2006/metadata/contentType" xmlns:ma="http://schemas.microsoft.com/office/2006/metadata/properties/metaAttributes" ct:_="" ma:_="" ma:contentTypeName="Dokumen" ma:contentTypeID="0x01010061BA5B5F2313124D94370D5E7B0364DB" ma:contentTypeVersion="13" ma:contentTypeDescription="Buat sebuah dokumen baru." ma:contentTypeScope="" ma:versionID="4aae1c904b0d3dd3045ca55972b03537">
   <xsd:schema xmlns:xsd="http://www.w3.org/2001/XMLSchema" xmlns:xs="http://www.w3.org/2001/XMLSchema" xmlns:p="http://schemas.microsoft.com/office/2006/metadata/properties" xmlns:ns3="a67a0a1c-6d3f-4aa7-ba45-3a0d90c911fe" xmlns:ns4="1d582031-2409-4e5b-974a-50d719437031" targetNamespace="http://schemas.microsoft.com/office/2006/metadata/properties" ma:root="true" ma:fieldsID="a0cbaf5dfe755846b3ba9422436d5b4f" ns3:_="" ns4:_="">
     <xsd:import namespace="a67a0a1c-6d3f-4aa7-ba45-3a0d90c911fe"/>
@@ -15612,7 +15596,7 @@
 </ct:contentTypeSchema>
 </file>
 
-<file path=customXml/item2.xml><?xml version="1.0" encoding="utf-8"?>
+<file path=customXml/item3.xml><?xml version="1.0" encoding="utf-8"?>
 <?mso-contentType ?>
 <FormTemplates xmlns="http://schemas.microsoft.com/sharepoint/v3/contenttype/forms">
   <Display>DocumentLibraryForm</Display>
@@ -15621,13 +15605,16 @@
 </FormTemplates>
 </file>
 
-<file path=customXml/item3.xml><?xml version="1.0" encoding="utf-8"?>
-<p:properties xmlns:p="http://schemas.microsoft.com/office/2006/metadata/properties" xmlns:xsi="http://www.w3.org/2001/XMLSchema-instance" xmlns:pc="http://schemas.microsoft.com/office/infopath/2007/PartnerControls">
-  <documentManagement/>
-</p:properties>
+<file path=customXml/itemProps1.xml><?xml version="1.0" encoding="utf-8"?>
+<ds:datastoreItem xmlns:ds="http://schemas.openxmlformats.org/officeDocument/2006/customXml" ds:itemID="{DB2BCFDD-2E80-45F0-BBD7-C9BFA8EC0B13}">
+  <ds:schemaRefs>
+    <ds:schemaRef ds:uri="http://schemas.microsoft.com/office/2006/metadata/properties"/>
+    <ds:schemaRef ds:uri="http://schemas.microsoft.com/office/infopath/2007/PartnerControls"/>
+  </ds:schemaRefs>
+</ds:datastoreItem>
 </file>
 
-<file path=customXml/itemProps1.xml><?xml version="1.0" encoding="utf-8"?>
+<file path=customXml/itemProps2.xml><?xml version="1.0" encoding="utf-8"?>
 <ds:datastoreItem xmlns:ds="http://schemas.openxmlformats.org/officeDocument/2006/customXml" ds:itemID="{8A592F57-9D8D-46B4-A940-520F428D4AA9}">
   <ds:schemaRefs>
     <ds:schemaRef ds:uri="http://schemas.microsoft.com/office/2006/metadata/contentType"/>
@@ -15646,27 +15633,10 @@
 </ds:datastoreItem>
 </file>
 
-<file path=customXml/itemProps2.xml><?xml version="1.0" encoding="utf-8"?>
+<file path=customXml/itemProps3.xml><?xml version="1.0" encoding="utf-8"?>
 <ds:datastoreItem xmlns:ds="http://schemas.openxmlformats.org/officeDocument/2006/customXml" ds:itemID="{60004074-5D68-41D5-AA22-D0522724D7EC}">
   <ds:schemaRefs>
     <ds:schemaRef ds:uri="http://schemas.microsoft.com/sharepoint/v3/contenttype/forms"/>
   </ds:schemaRefs>
 </ds:datastoreItem>
-</file>
-
-<file path=customXml/itemProps3.xml><?xml version="1.0" encoding="utf-8"?>
-<ds:datastoreItem xmlns:ds="http://schemas.openxmlformats.org/officeDocument/2006/customXml" ds:itemID="{DB2BCFDD-2E80-45F0-BBD7-C9BFA8EC0B13}">
-  <ds:schemaRefs>
-    <ds:schemaRef ds:uri="a67a0a1c-6d3f-4aa7-ba45-3a0d90c911fe"/>
-    <ds:schemaRef ds:uri="http://schemas.microsoft.com/office/2006/documentManagement/types"/>
-    <ds:schemaRef ds:uri="1d582031-2409-4e5b-974a-50d719437031"/>
-    <ds:schemaRef ds:uri="http://purl.org/dc/dcmitype/"/>
-    <ds:schemaRef ds:uri="http://schemas.microsoft.com/office/2006/metadata/properties"/>
-    <ds:schemaRef ds:uri="http://purl.org/dc/elements/1.1/"/>
-    <ds:schemaRef ds:uri="http://schemas.openxmlformats.org/package/2006/metadata/core-properties"/>
-    <ds:schemaRef ds:uri="http://www.w3.org/XML/1998/namespace"/>
-    <ds:schemaRef ds:uri="http://schemas.microsoft.com/office/infopath/2007/PartnerControls"/>
-    <ds:schemaRef ds:uri="http://purl.org/dc/terms/"/>
-  </ds:schemaRefs>
-</ds:datastoreItem>
 </file>
</xml_diff>